<commit_message>
- Notes de conception mises à jour. - Schémas mis à jour.
git-svn-id: https://svn.opac.ch/svn/cr/branches/vs2010.1@18102 787ff09c-d2b5-7842-b444-8dd0a418631d
</commit_message>
<xml_diff>
--- a/Epsitec.Cresus/External/Documentation/Design/AIDER - Notes de conception.docx
+++ b/Epsitec.Cresus/External/Documentation/Design/AIDER - Notes de conception.docx
@@ -86,7 +86,66 @@
         <w:t xml:space="preserve"> doit être mis à jour automatiquement à chaque modification en concaténant le nom de famille, une virgule et le prénom usuel.</w:t>
       </w:r>
     </w:p>
+    <w:p>
+      <w:pPr>
+        <w:pStyle w:val="ListParagraph"/>
+        <w:numPr>
+          <w:ilvl w:val="0"/>
+          <w:numId w:val="13"/>
+        </w:numPr>
+      </w:pPr>
+      <w:r>
+        <w:t xml:space="preserve">Le sexe stocké dans </w:t>
+      </w:r>
+      <w:r>
+        <w:rPr>
+          <w:rStyle w:val="Keyword"/>
+        </w:rPr>
+        <w:t>eCH</w:t>
+      </w:r>
+      <w:r>
+        <w:rPr>
+          <w:rStyle w:val="Keyword"/>
+        </w:rPr>
+        <w:t>_Person</w:t>
+      </w:r>
+      <w:r>
+        <w:t xml:space="preserve"> doit être compatible avec le titre </w:t>
+      </w:r>
+      <w:r>
+        <w:rPr>
+          <w:rStyle w:val="Keyword"/>
+        </w:rPr>
+        <w:t>MrMrs</w:t>
+      </w:r>
+      <w:r>
+        <w:t xml:space="preserve"> (Monsieur, Madame ou Mademoiselle), pour autant que la personne ne provienne pas du RCH.</w:t>
+      </w:r>
+    </w:p>
     <w:p/>
+    <w:p/>
+    <w:p/>
+    <w:p/>
+    <w:p>
+      <w:r>
+        <w:t>eCH</w:t>
+      </w:r>
+      <w:r>
+        <w:tab/>
+        <w:t>E-Government Standards</w:t>
+      </w:r>
+      <w:bookmarkStart w:id="0" w:name="_GoBack"/>
+      <w:bookmarkEnd w:id="0"/>
+    </w:p>
+    <w:p>
+      <w:r>
+        <w:t>RCH</w:t>
+      </w:r>
+      <w:r>
+        <w:tab/>
+        <w:t>Registre Cantonal des Habitants</w:t>
+      </w:r>
+    </w:p>
     <w:p>
       <w:r>
         <w:t xml:space="preserve">Pierre Arnaud, </w:t>
@@ -100,8 +159,6 @@
       <w:r>
         <w:t>février 2012</w:t>
       </w:r>
-      <w:bookmarkStart w:id="0" w:name="_GoBack"/>
-      <w:bookmarkEnd w:id="0"/>
     </w:p>
     <w:sectPr>
       <w:footerReference w:type="default" r:id="rId9"/>
@@ -3065,7 +3122,7 @@
 </file>
 
 <file path=customXml/itemProps1.xml><?xml version="1.0" encoding="utf-8"?>
-<ds:datastoreItem xmlns:ds="http://schemas.openxmlformats.org/officeDocument/2006/customXml" ds:itemID="{A256E015-309C-4EAC-81B0-ED70EE0A8FC5}">
+<ds:datastoreItem xmlns:ds="http://schemas.openxmlformats.org/officeDocument/2006/customXml" ds:itemID="{4FC96740-2138-4CE6-B59D-757AF049E5DB}">
   <ds:schemaRefs>
     <ds:schemaRef ds:uri="http://schemas.openxmlformats.org/officeDocument/2006/bibliography"/>
   </ds:schemaRefs>

</xml_diff>